<commit_message>
LR2. Ready and send
</commit_message>
<xml_diff>
--- a/LR2_odnomernie_tecehnie/ЛР_2_Широкопетлев_одномерные_течения.docx
+++ b/LR2_odnomernie_tecehnie/ЛР_2_Широкопетлев_одномерные_течения.docx
@@ -1545,11 +1545,8 @@
         <w:p>
           <w:pPr>
             <w:pStyle w:val="a7"/>
-            <w:numPr>
-              <w:ilvl w:val="0"/>
-              <w:numId w:val="4"/>
-            </w:numPr>
             <w:spacing w:line="360" w:lineRule="auto"/>
+            <w:ind w:left="720"/>
             <w:jc w:val="center"/>
             <w:rPr>
               <w:rStyle w:val="10"/>
@@ -1586,7 +1583,7 @@
           <w:r>
             <w:fldChar w:fldCharType="separate"/>
           </w:r>
-          <w:hyperlink w:anchor="_Toc118571459" w:history="1">
+          <w:hyperlink w:anchor="_Toc121748920" w:history="1">
             <w:r>
               <w:rPr>
                 <w:rStyle w:val="a8"/>
@@ -1613,7 +1610,7 @@
                 <w:noProof/>
                 <w:webHidden/>
               </w:rPr>
-              <w:instrText xml:space="preserve"> PAGEREF _Toc118571459 \h </w:instrText>
+              <w:instrText xml:space="preserve"> PAGEREF _Toc121748920 \h </w:instrText>
             </w:r>
             <w:r>
               <w:rPr>
@@ -1657,13 +1654,13 @@
               <w:lang w:eastAsia="ru-RU"/>
             </w:rPr>
           </w:pPr>
-          <w:hyperlink w:anchor="_Toc118571460" w:history="1">
+          <w:hyperlink w:anchor="_Toc121748921" w:history="1">
             <w:r>
               <w:rPr>
                 <w:rStyle w:val="a8"/>
                 <w:noProof/>
               </w:rPr>
-              <w:t>Основная часть</w:t>
+              <w:t>1. Теоретическая часть</w:t>
             </w:r>
             <w:r>
               <w:rPr>
@@ -1684,7 +1681,7 @@
                 <w:noProof/>
                 <w:webHidden/>
               </w:rPr>
-              <w:instrText xml:space="preserve"> PAGEREF _Toc118571460 \h </w:instrText>
+              <w:instrText xml:space="preserve"> PAGEREF _Toc121748921 \h </w:instrText>
             </w:r>
             <w:r>
               <w:rPr>
@@ -1704,7 +1701,7 @@
                 <w:noProof/>
                 <w:webHidden/>
               </w:rPr>
-              <w:t>3</w:t>
+              <w:t>4</w:t>
             </w:r>
             <w:r>
               <w:rPr>
@@ -1719,6 +1716,7 @@
           <w:pPr>
             <w:pStyle w:val="21"/>
             <w:tabs>
+              <w:tab w:val="left" w:pos="1100"/>
               <w:tab w:val="right" w:leader="dot" w:pos="9344"/>
             </w:tabs>
             <w:rPr>
@@ -1728,23 +1726,40 @@
               <w:lang w:eastAsia="ru-RU"/>
             </w:rPr>
           </w:pPr>
-          <w:hyperlink w:anchor="_Toc118571461" w:history="1">
+          <w:hyperlink w:anchor="_Toc121748922" w:history="1">
             <w:r>
               <w:rPr>
                 <w:rStyle w:val="a8"/>
                 <w:noProof/>
               </w:rPr>
-              <w:t>1. Теоретическая часть</w:t>
+              <w:t>1.1.</w:t>
             </w:r>
             <w:r>
               <w:rPr>
+                <w:rFonts w:asciiTheme="minorHAnsi" w:eastAsiaTheme="minorEastAsia" w:hAnsiTheme="minorHAnsi"/>
                 <w:noProof/>
-                <w:webHidden/>
+                <w:sz w:val="22"/>
+                <w:lang w:eastAsia="ru-RU"/>
               </w:rPr>
               <w:tab/>
             </w:r>
             <w:r>
               <w:rPr>
+                <w:rStyle w:val="a8"/>
+                <w:bCs/>
+                <w:noProof/>
+              </w:rPr>
+              <w:t>Построение математической модели, участок «д-к»</w:t>
+            </w:r>
+            <w:r>
+              <w:rPr>
+                <w:noProof/>
+                <w:webHidden/>
+              </w:rPr>
+              <w:tab/>
+            </w:r>
+            <w:r>
+              <w:rPr>
                 <w:noProof/>
                 <w:webHidden/>
               </w:rPr>
@@ -1755,7 +1770,7 @@
                 <w:noProof/>
                 <w:webHidden/>
               </w:rPr>
-              <w:instrText xml:space="preserve"> PAGEREF _Toc118571461 \h </w:instrText>
+              <w:instrText xml:space="preserve"> PAGEREF _Toc121748922 \h </w:instrText>
             </w:r>
             <w:r>
               <w:rPr>
@@ -1775,7 +1790,7 @@
                 <w:noProof/>
                 <w:webHidden/>
               </w:rPr>
-              <w:t>3</w:t>
+              <w:t>5</w:t>
             </w:r>
             <w:r>
               <w:rPr>
@@ -1790,6 +1805,7 @@
           <w:pPr>
             <w:pStyle w:val="21"/>
             <w:tabs>
+              <w:tab w:val="left" w:pos="1100"/>
               <w:tab w:val="right" w:leader="dot" w:pos="9344"/>
             </w:tabs>
             <w:rPr>
@@ -1799,23 +1815,40 @@
               <w:lang w:eastAsia="ru-RU"/>
             </w:rPr>
           </w:pPr>
-          <w:hyperlink w:anchor="_Toc118571462" w:history="1">
+          <w:hyperlink w:anchor="_Toc121748923" w:history="1">
             <w:r>
               <w:rPr>
                 <w:rStyle w:val="a8"/>
                 <w:noProof/>
               </w:rPr>
-              <w:t>2. Практическая часть</w:t>
+              <w:t>1.2.</w:t>
             </w:r>
             <w:r>
               <w:rPr>
+                <w:rFonts w:asciiTheme="minorHAnsi" w:eastAsiaTheme="minorEastAsia" w:hAnsiTheme="minorHAnsi"/>
                 <w:noProof/>
-                <w:webHidden/>
+                <w:sz w:val="22"/>
+                <w:lang w:eastAsia="ru-RU"/>
               </w:rPr>
               <w:tab/>
             </w:r>
             <w:r>
               <w:rPr>
+                <w:rStyle w:val="a8"/>
+                <w:bCs/>
+                <w:noProof/>
+              </w:rPr>
+              <w:t>Построение математической модели, участок «к-кр»</w:t>
+            </w:r>
+            <w:r>
+              <w:rPr>
+                <w:noProof/>
+                <w:webHidden/>
+              </w:rPr>
+              <w:tab/>
+            </w:r>
+            <w:r>
+              <w:rPr>
                 <w:noProof/>
                 <w:webHidden/>
               </w:rPr>
@@ -1826,7 +1859,7 @@
                 <w:noProof/>
                 <w:webHidden/>
               </w:rPr>
-              <w:instrText xml:space="preserve"> PAGEREF _Toc118571462 \h </w:instrText>
+              <w:instrText xml:space="preserve"> PAGEREF _Toc121748923 \h </w:instrText>
             </w:r>
             <w:r>
               <w:rPr>
@@ -1846,7 +1879,95 @@
                 <w:noProof/>
                 <w:webHidden/>
               </w:rPr>
-              <w:t>8</w:t>
+              <w:t>7</w:t>
+            </w:r>
+            <w:r>
+              <w:rPr>
+                <w:noProof/>
+                <w:webHidden/>
+              </w:rPr>
+              <w:fldChar w:fldCharType="end"/>
+            </w:r>
+          </w:hyperlink>
+        </w:p>
+        <w:p>
+          <w:pPr>
+            <w:pStyle w:val="11"/>
+            <w:tabs>
+              <w:tab w:val="left" w:pos="440"/>
+              <w:tab w:val="right" w:leader="dot" w:pos="9344"/>
+            </w:tabs>
+            <w:rPr>
+              <w:rFonts w:asciiTheme="minorHAnsi" w:eastAsiaTheme="minorEastAsia" w:hAnsiTheme="minorHAnsi"/>
+              <w:noProof/>
+              <w:sz w:val="22"/>
+              <w:lang w:eastAsia="ru-RU"/>
+            </w:rPr>
+          </w:pPr>
+          <w:hyperlink w:anchor="_Toc121748924" w:history="1">
+            <w:r>
+              <w:rPr>
+                <w:rStyle w:val="a8"/>
+                <w:noProof/>
+              </w:rPr>
+              <w:t>2.</w:t>
+            </w:r>
+            <w:r>
+              <w:rPr>
+                <w:rFonts w:asciiTheme="minorHAnsi" w:eastAsiaTheme="minorEastAsia" w:hAnsiTheme="minorHAnsi"/>
+                <w:noProof/>
+                <w:sz w:val="22"/>
+                <w:lang w:eastAsia="ru-RU"/>
+              </w:rPr>
+              <w:tab/>
+            </w:r>
+            <w:r>
+              <w:rPr>
+                <w:rStyle w:val="a8"/>
+                <w:noProof/>
+              </w:rPr>
+              <w:t>Практическая часть</w:t>
+            </w:r>
+            <w:r>
+              <w:rPr>
+                <w:noProof/>
+                <w:webHidden/>
+              </w:rPr>
+              <w:tab/>
+            </w:r>
+            <w:r>
+              <w:rPr>
+                <w:noProof/>
+                <w:webHidden/>
+              </w:rPr>
+              <w:fldChar w:fldCharType="begin"/>
+            </w:r>
+            <w:r>
+              <w:rPr>
+                <w:noProof/>
+                <w:webHidden/>
+              </w:rPr>
+              <w:instrText xml:space="preserve"> PAGEREF _Toc121748924 \h </w:instrText>
+            </w:r>
+            <w:r>
+              <w:rPr>
+                <w:noProof/>
+                <w:webHidden/>
+              </w:rPr>
+            </w:r>
+            <w:r>
+              <w:rPr>
+                <w:noProof/>
+                <w:webHidden/>
+              </w:rPr>
+              <w:fldChar w:fldCharType="separate"/>
+            </w:r>
+            <w:r>
+              <w:rPr>
+                <w:noProof/>
+                <w:webHidden/>
+              </w:rPr>
+              <w:t>9</w:t>
             </w:r>
             <w:r>
               <w:rPr>
@@ -1870,7 +1991,7 @@
               <w:lang w:eastAsia="ru-RU"/>
             </w:rPr>
           </w:pPr>
-          <w:hyperlink w:anchor="_Toc118571463" w:history="1">
+          <w:hyperlink w:anchor="_Toc121748925" w:history="1">
             <w:r>
               <w:rPr>
                 <w:rStyle w:val="a8"/>
@@ -1897,7 +2018,7 @@
                 <w:noProof/>
                 <w:webHidden/>
               </w:rPr>
-              <w:instrText xml:space="preserve"> PAGEREF _Toc118571463 \h </w:instrText>
+              <w:instrText xml:space="preserve"> PAGEREF _Toc121748925 \h </w:instrText>
             </w:r>
             <w:r>
               <w:rPr>
@@ -1917,7 +2038,7 @@
                 <w:noProof/>
                 <w:webHidden/>
               </w:rPr>
-              <w:t>19</w:t>
+              <w:t>18</w:t>
             </w:r>
             <w:r>
               <w:rPr>
@@ -1941,13 +2062,13 @@
               <w:lang w:eastAsia="ru-RU"/>
             </w:rPr>
           </w:pPr>
-          <w:hyperlink w:anchor="_Toc118571464" w:history="1">
+          <w:hyperlink w:anchor="_Toc121748926" w:history="1">
             <w:r>
               <w:rPr>
                 <w:rStyle w:val="a8"/>
                 <w:noProof/>
               </w:rPr>
-              <w:t>Список литературы</w:t>
+              <w:t>Список использованной литературы</w:t>
             </w:r>
             <w:r>
               <w:rPr>
@@ -1968,7 +2089,7 @@
                 <w:noProof/>
                 <w:webHidden/>
               </w:rPr>
-              <w:instrText xml:space="preserve"> PAGEREF _Toc118571464 \h </w:instrText>
+              <w:instrText xml:space="preserve"> PAGEREF _Toc121748926 \h </w:instrText>
             </w:r>
             <w:r>
               <w:rPr>
@@ -1988,7 +2109,7 @@
                 <w:noProof/>
                 <w:webHidden/>
               </w:rPr>
-              <w:t>20</w:t>
+              <w:t>19</w:t>
             </w:r>
             <w:r>
               <w:rPr>
@@ -2034,9 +2155,8 @@
       <w:pPr>
         <w:pStyle w:val="1"/>
       </w:pPr>
-      <w:bookmarkStart w:id="0" w:name="_Toc118571459"/>
-      <w:r>
-        <w:lastRenderedPageBreak/>
+      <w:bookmarkStart w:id="0" w:name="_Toc121748920"/>
+      <w:r>
         <w:t>Введение</w:t>
       </w:r>
       <w:bookmarkEnd w:id="0"/>
@@ -2111,12 +2231,12 @@
     </w:p>
     <w:p>
       <w:pPr>
-        <w:pStyle w:val="2"/>
-      </w:pPr>
-      <w:bookmarkStart w:id="1" w:name="_Toc118571461"/>
+        <w:pStyle w:val="1"/>
+      </w:pPr>
       <w:r>
         <w:br w:type="column"/>
       </w:r>
+      <w:bookmarkStart w:id="1" w:name="_Toc121748921"/>
       <w:r>
         <w:lastRenderedPageBreak/>
         <w:t xml:space="preserve">1. </w:t>
@@ -2187,7 +2307,7 @@
     <w:p/>
     <w:p>
       <w:pPr>
-        <w:ind w:left="708"/>
+        <w:ind w:firstLine="708"/>
       </w:pPr>
       <w:r>
         <w:t>Используемая р</w:t>
@@ -2440,6 +2560,7 @@
         <w:jc w:val="center"/>
         <w:outlineLvl w:val="1"/>
       </w:pPr>
+      <w:bookmarkStart w:id="2" w:name="_Toc121748922"/>
       <w:r>
         <w:rPr>
           <w:b/>
@@ -2454,6 +2575,7 @@
         </w:rPr>
         <w:t>часток «д-к»</w:t>
       </w:r>
+      <w:bookmarkEnd w:id="2"/>
     </w:p>
     <w:p>
       <w:pPr>
@@ -8157,6 +8279,7 @@
         </w:numPr>
         <w:outlineLvl w:val="1"/>
       </w:pPr>
+      <w:bookmarkStart w:id="3" w:name="_Toc121748923"/>
       <w:r>
         <w:rPr>
           <w:b/>
@@ -8187,6 +8310,7 @@
         </w:rPr>
         <w:t>»</w:t>
       </w:r>
+      <w:bookmarkEnd w:id="3"/>
     </w:p>
     <w:p>
       <w:pPr>
@@ -8418,7 +8542,7 @@
           <v:shape id="_x0000_i1025" type="#_x0000_t75" style="width:9.35pt;height:15.9pt" o:ole="">
             <v:imagedata r:id="rId10" o:title=""/>
           </v:shape>
-          <o:OLEObject Type="Embed" ProgID="Equation.DSMT4" ShapeID="_x0000_i1025" DrawAspect="Content" ObjectID="_1732357553" r:id="rId11"/>
+          <o:OLEObject Type="Embed" ProgID="Equation.DSMT4" ShapeID="_x0000_i1025" DrawAspect="Content" ObjectID="_1732362702" r:id="rId11"/>
         </w:object>
       </w:r>
       <w:r>
@@ -10027,7 +10151,7 @@
           <v:shape id="_x0000_i1026" type="#_x0000_t75" style="width:14.05pt;height:18.7pt" o:ole="">
             <v:imagedata r:id="rId12" o:title=""/>
           </v:shape>
-          <o:OLEObject Type="Embed" ProgID="Equation.DSMT4" ShapeID="_x0000_i1026" DrawAspect="Content" ObjectID="_1732357554" r:id="rId13"/>
+          <o:OLEObject Type="Embed" ProgID="Equation.DSMT4" ShapeID="_x0000_i1026" DrawAspect="Content" ObjectID="_1732362703" r:id="rId13"/>
         </w:object>
       </w:r>
       <w:r>
@@ -11032,7 +11156,6 @@
         <w:t>.</w:t>
       </w:r>
     </w:p>
-    <w:p/>
     <w:p>
       <w:pPr>
         <w:pStyle w:val="1"/>
@@ -11042,11 +11165,12 @@
         </w:numPr>
         <w:ind w:left="0" w:firstLine="0"/>
       </w:pPr>
-      <w:bookmarkStart w:id="2" w:name="_Toc118571462"/>
-      <w:r>
+      <w:bookmarkStart w:id="4" w:name="_Toc121748924"/>
+      <w:r>
+        <w:lastRenderedPageBreak/>
         <w:t>Практическая часть</w:t>
       </w:r>
-      <w:bookmarkEnd w:id="2"/>
+      <w:bookmarkEnd w:id="4"/>
     </w:p>
     <w:p>
       <w:r>
@@ -11995,7 +12119,6 @@
     </w:p>
     <w:p>
       <w:r>
-        <w:lastRenderedPageBreak/>
         <w:tab/>
       </w:r>
     </w:p>
@@ -12008,6 +12131,7 @@
         </w:rPr>
       </w:pPr>
       <w:r>
+        <w:lastRenderedPageBreak/>
         <w:t>Геометрические п</w:t>
       </w:r>
       <w:r>
@@ -13722,13 +13846,7 @@
           <w:rPr>
             <w:rFonts w:ascii="Cambria Math"/>
           </w:rPr>
-          <m:t>=21</m:t>
-        </m:r>
-        <m:r>
-          <w:rPr>
-            <w:rFonts w:ascii="Cambria Math"/>
-          </w:rPr>
-          <m:t>,5</m:t>
+          <m:t>=21,5</m:t>
         </m:r>
       </m:oMath>
       <w:r>
@@ -13774,7 +13892,7 @@
           <v:shape id="_x0000_i1027" type="#_x0000_t75" style="width:141.2pt;height:36.45pt" o:ole="">
             <v:imagedata r:id="rId15" o:title=""/>
           </v:shape>
-          <o:OLEObject Type="Embed" ProgID="Equation.DSMT4" ShapeID="_x0000_i1027" DrawAspect="Content" ObjectID="_1732357555" r:id="rId16"/>
+          <o:OLEObject Type="Embed" ProgID="Equation.DSMT4" ShapeID="_x0000_i1027" DrawAspect="Content" ObjectID="_1732362704" r:id="rId16"/>
         </w:object>
       </w:r>
     </w:p>
@@ -13798,7 +13916,7 @@
           <v:shape id="_x0000_i1028" type="#_x0000_t75" style="width:397.4pt;height:101pt" o:ole="">
             <v:imagedata r:id="rId17" o:title=""/>
           </v:shape>
-          <o:OLEObject Type="Embed" ProgID="Equation.DSMT4" ShapeID="_x0000_i1028" DrawAspect="Content" ObjectID="_1732357556" r:id="rId18"/>
+          <o:OLEObject Type="Embed" ProgID="Equation.DSMT4" ShapeID="_x0000_i1028" DrawAspect="Content" ObjectID="_1732362705" r:id="rId18"/>
         </w:object>
       </w:r>
     </w:p>
@@ -13822,7 +13940,7 @@
           <v:shape id="_x0000_i1029" type="#_x0000_t75" style="width:206.65pt;height:43pt" o:ole="">
             <v:imagedata r:id="rId19" o:title=""/>
           </v:shape>
-          <o:OLEObject Type="Embed" ProgID="Equation.DSMT4" ShapeID="_x0000_i1029" DrawAspect="Content" ObjectID="_1732357557" r:id="rId20"/>
+          <o:OLEObject Type="Embed" ProgID="Equation.DSMT4" ShapeID="_x0000_i1029" DrawAspect="Content" ObjectID="_1732362706" r:id="rId20"/>
         </w:object>
       </w:r>
     </w:p>
@@ -13838,7 +13956,7 @@
           <v:shape id="_x0000_i1030" type="#_x0000_t75" style="width:108.45pt;height:20.55pt" o:ole="">
             <v:imagedata r:id="rId21" o:title=""/>
           </v:shape>
-          <o:OLEObject Type="Embed" ProgID="Equation.DSMT4" ShapeID="_x0000_i1030" DrawAspect="Content" ObjectID="_1732357558" r:id="rId22"/>
+          <o:OLEObject Type="Embed" ProgID="Equation.DSMT4" ShapeID="_x0000_i1030" DrawAspect="Content" ObjectID="_1732362707" r:id="rId22"/>
         </w:object>
       </w:r>
       <w:r>
@@ -13852,7 +13970,7 @@
           <v:shape id="_x0000_i1031" type="#_x0000_t75" style="width:36.45pt;height:19.65pt" o:ole="">
             <v:imagedata r:id="rId23" o:title=""/>
           </v:shape>
-          <o:OLEObject Type="Embed" ProgID="Equation.DSMT4" ShapeID="_x0000_i1031" DrawAspect="Content" ObjectID="_1732357559" r:id="rId24"/>
+          <o:OLEObject Type="Embed" ProgID="Equation.DSMT4" ShapeID="_x0000_i1031" DrawAspect="Content" ObjectID="_1732362708" r:id="rId24"/>
         </w:object>
       </w:r>
       <w:r>
@@ -13871,7 +13989,7 @@
           <v:shape id="_x0000_i1032" type="#_x0000_t75" style="width:80.4pt;height:41.15pt" o:ole="">
             <v:imagedata r:id="rId25" o:title=""/>
           </v:shape>
-          <o:OLEObject Type="Embed" ProgID="Equation.DSMT4" ShapeID="_x0000_i1032" DrawAspect="Content" ObjectID="_1732357560" r:id="rId26"/>
+          <o:OLEObject Type="Embed" ProgID="Equation.DSMT4" ShapeID="_x0000_i1032" DrawAspect="Content" ObjectID="_1732362709" r:id="rId26"/>
         </w:object>
       </w:r>
     </w:p>
@@ -13888,7 +14006,7 @@
           <v:shape id="_x0000_i1033" type="#_x0000_t75" style="width:52.35pt;height:19.65pt" o:ole="">
             <v:imagedata r:id="rId27" o:title=""/>
           </v:shape>
-          <o:OLEObject Type="Embed" ProgID="Equation.DSMT4" ShapeID="_x0000_i1033" DrawAspect="Content" ObjectID="_1732357561" r:id="rId28"/>
+          <o:OLEObject Type="Embed" ProgID="Equation.DSMT4" ShapeID="_x0000_i1033" DrawAspect="Content" ObjectID="_1732362710" r:id="rId28"/>
         </w:object>
       </w:r>
       <w:r>
@@ -13910,7 +14028,7 @@
           <v:shape id="_x0000_i1034" type="#_x0000_t75" style="width:98.2pt;height:20.55pt" o:ole="">
             <v:imagedata r:id="rId29" o:title=""/>
           </v:shape>
-          <o:OLEObject Type="Embed" ProgID="Equation.DSMT4" ShapeID="_x0000_i1034" DrawAspect="Content" ObjectID="_1732357562" r:id="rId30"/>
+          <o:OLEObject Type="Embed" ProgID="Equation.DSMT4" ShapeID="_x0000_i1034" DrawAspect="Content" ObjectID="_1732362711" r:id="rId30"/>
         </w:object>
       </w:r>
     </w:p>
@@ -13926,7 +14044,7 @@
           <v:shape id="_x0000_i1035" type="#_x0000_t75" style="width:52.35pt;height:19.65pt" o:ole="">
             <v:imagedata r:id="rId27" o:title=""/>
           </v:shape>
-          <o:OLEObject Type="Embed" ProgID="Equation.DSMT4" ShapeID="_x0000_i1035" DrawAspect="Content" ObjectID="_1732357563" r:id="rId31"/>
+          <o:OLEObject Type="Embed" ProgID="Equation.DSMT4" ShapeID="_x0000_i1035" DrawAspect="Content" ObjectID="_1732362712" r:id="rId31"/>
         </w:object>
       </w:r>
       <w:r>
@@ -13943,7 +14061,7 @@
           <v:shape id="_x0000_i1036" type="#_x0000_t75" style="width:113.15pt;height:19.65pt" o:ole="">
             <v:imagedata r:id="rId32" o:title=""/>
           </v:shape>
-          <o:OLEObject Type="Embed" ProgID="Equation.DSMT4" ShapeID="_x0000_i1036" DrawAspect="Content" ObjectID="_1732357564" r:id="rId33"/>
+          <o:OLEObject Type="Embed" ProgID="Equation.DSMT4" ShapeID="_x0000_i1036" DrawAspect="Content" ObjectID="_1732362713" r:id="rId33"/>
         </w:object>
       </w:r>
       <w:r>
@@ -14128,7 +14246,7 @@
           <v:shape id="_x0000_i1037" type="#_x0000_t75" style="width:59.85pt;height:20.55pt" o:ole="">
             <v:imagedata r:id="rId35" o:title=""/>
           </v:shape>
-          <o:OLEObject Type="Embed" ProgID="Equation.DSMT4" ShapeID="_x0000_i1037" DrawAspect="Content" ObjectID="_1732357565" r:id="rId36"/>
+          <o:OLEObject Type="Embed" ProgID="Equation.DSMT4" ShapeID="_x0000_i1037" DrawAspect="Content" ObjectID="_1732362714" r:id="rId36"/>
         </w:object>
       </w:r>
       <w:r>
@@ -14167,7 +14285,7 @@
           <v:shape id="_x0000_i1038" type="#_x0000_t75" style="width:146.8pt;height:20.55pt" o:ole="">
             <v:imagedata r:id="rId37" o:title=""/>
           </v:shape>
-          <o:OLEObject Type="Embed" ProgID="Equation.DSMT4" ShapeID="_x0000_i1038" DrawAspect="Content" ObjectID="_1732357566" r:id="rId38"/>
+          <o:OLEObject Type="Embed" ProgID="Equation.DSMT4" ShapeID="_x0000_i1038" DrawAspect="Content" ObjectID="_1732362715" r:id="rId38"/>
         </w:object>
       </w:r>
     </w:p>
@@ -14399,10 +14517,10 @@
           <w:position w:val="-14"/>
         </w:rPr>
         <w:object w:dxaOrig="400" w:dyaOrig="400" w14:anchorId="54F74F91">
-          <v:shape id="_x0000_i1040" type="#_x0000_t75" style="width:19.65pt;height:19.65pt" o:ole="">
+          <v:shape id="_x0000_i1039" type="#_x0000_t75" style="width:19.65pt;height:19.65pt" o:ole="">
             <v:imagedata r:id="rId40" o:title=""/>
           </v:shape>
-          <o:OLEObject Type="Embed" ProgID="Equation.DSMT4" ShapeID="_x0000_i1040" DrawAspect="Content" ObjectID="_1732357567" r:id="rId41"/>
+          <o:OLEObject Type="Embed" ProgID="Equation.DSMT4" ShapeID="_x0000_i1039" DrawAspect="Content" ObjectID="_1732362716" r:id="rId41"/>
         </w:object>
       </w:r>
       <w:r>
@@ -14427,10 +14545,10 @@
           <w:position w:val="-14"/>
         </w:rPr>
         <w:object w:dxaOrig="340" w:dyaOrig="400" w14:anchorId="2EB449B0">
-          <v:shape id="_x0000_i1041" type="#_x0000_t75" style="width:16.85pt;height:19.65pt" o:ole="">
+          <v:shape id="_x0000_i1040" type="#_x0000_t75" style="width:16.85pt;height:19.65pt" o:ole="">
             <v:imagedata r:id="rId42" o:title=""/>
           </v:shape>
-          <o:OLEObject Type="Embed" ProgID="Equation.DSMT4" ShapeID="_x0000_i1041" DrawAspect="Content" ObjectID="_1732357568" r:id="rId43"/>
+          <o:OLEObject Type="Embed" ProgID="Equation.DSMT4" ShapeID="_x0000_i1040" DrawAspect="Content" ObjectID="_1732362717" r:id="rId43"/>
         </w:object>
       </w:r>
       <w:r>
@@ -14441,10 +14559,10 @@
           <w:position w:val="-14"/>
         </w:rPr>
         <w:object w:dxaOrig="680" w:dyaOrig="400" w14:anchorId="557BC0E0">
-          <v:shape id="_x0000_i1042" type="#_x0000_t75" style="width:34.6pt;height:19.65pt" o:ole="">
+          <v:shape id="_x0000_i1041" type="#_x0000_t75" style="width:34.6pt;height:19.65pt" o:ole="">
             <v:imagedata r:id="rId44" o:title=""/>
           </v:shape>
-          <o:OLEObject Type="Embed" ProgID="Equation.DSMT4" ShapeID="_x0000_i1042" DrawAspect="Content" ObjectID="_1732357569" r:id="rId45"/>
+          <o:OLEObject Type="Embed" ProgID="Equation.DSMT4" ShapeID="_x0000_i1041" DrawAspect="Content" ObjectID="_1732362718" r:id="rId45"/>
         </w:object>
       </w:r>
       <w:r>
@@ -14455,10 +14573,10 @@
           <w:position w:val="-12"/>
         </w:rPr>
         <w:object w:dxaOrig="340" w:dyaOrig="380" w14:anchorId="07A32659">
-          <v:shape id="_x0000_i1043" type="#_x0000_t75" style="width:16.85pt;height:19.65pt" o:ole="">
+          <v:shape id="_x0000_i1042" type="#_x0000_t75" style="width:16.85pt;height:19.65pt" o:ole="">
             <v:imagedata r:id="rId46" o:title=""/>
           </v:shape>
-          <o:OLEObject Type="Embed" ProgID="Equation.DSMT4" ShapeID="_x0000_i1043" DrawAspect="Content" ObjectID="_1732357570" r:id="rId47"/>
+          <o:OLEObject Type="Embed" ProgID="Equation.DSMT4" ShapeID="_x0000_i1042" DrawAspect="Content" ObjectID="_1732362719" r:id="rId47"/>
         </w:object>
       </w:r>
       <w:r>
@@ -14486,10 +14604,10 @@
           <w:position w:val="-18"/>
         </w:rPr>
         <w:object w:dxaOrig="3140" w:dyaOrig="499" w14:anchorId="1902D710">
-          <v:shape id="_x0000_i1044" type="#_x0000_t75" style="width:156.15pt;height:25.25pt" o:ole="">
+          <v:shape id="_x0000_i1043" type="#_x0000_t75" style="width:156.15pt;height:25.25pt" o:ole="">
             <v:imagedata r:id="rId48" o:title=""/>
           </v:shape>
-          <o:OLEObject Type="Embed" ProgID="Equation.DSMT4" ShapeID="_x0000_i1044" DrawAspect="Content" ObjectID="_1732357571" r:id="rId49"/>
+          <o:OLEObject Type="Embed" ProgID="Equation.DSMT4" ShapeID="_x0000_i1043" DrawAspect="Content" ObjectID="_1732362720" r:id="rId49"/>
         </w:object>
       </w:r>
     </w:p>
@@ -14510,10 +14628,10 @@
           <w:position w:val="-36"/>
         </w:rPr>
         <w:object w:dxaOrig="4380" w:dyaOrig="859" w14:anchorId="1D01332B">
-          <v:shape id="_x0000_i1045" type="#_x0000_t75" style="width:218.8pt;height:43pt" o:ole="">
+          <v:shape id="_x0000_i1044" type="#_x0000_t75" style="width:218.8pt;height:43pt" o:ole="">
             <v:imagedata r:id="rId50" o:title=""/>
           </v:shape>
-          <o:OLEObject Type="Embed" ProgID="Equation.DSMT4" ShapeID="_x0000_i1045" DrawAspect="Content" ObjectID="_1732357572" r:id="rId51"/>
+          <o:OLEObject Type="Embed" ProgID="Equation.DSMT4" ShapeID="_x0000_i1044" DrawAspect="Content" ObjectID="_1732362721" r:id="rId51"/>
         </w:object>
       </w:r>
     </w:p>
@@ -14529,10 +14647,10 @@
           <w:position w:val="-12"/>
         </w:rPr>
         <w:object w:dxaOrig="600" w:dyaOrig="360" w14:anchorId="5214AE7E">
-          <v:shape id="_x0000_i1046" type="#_x0000_t75" style="width:29.9pt;height:18.7pt" o:ole="">
+          <v:shape id="_x0000_i1045" type="#_x0000_t75" style="width:29.9pt;height:18.7pt" o:ole="">
             <v:imagedata r:id="rId52" o:title=""/>
           </v:shape>
-          <o:OLEObject Type="Embed" ProgID="Equation.DSMT4" ShapeID="_x0000_i1046" DrawAspect="Content" ObjectID="_1732357573" r:id="rId53"/>
+          <o:OLEObject Type="Embed" ProgID="Equation.DSMT4" ShapeID="_x0000_i1045" DrawAspect="Content" ObjectID="_1732362722" r:id="rId53"/>
         </w:object>
       </w:r>
       <w:r>
@@ -14546,10 +14664,10 @@
           <w:position w:val="-12"/>
         </w:rPr>
         <w:object w:dxaOrig="560" w:dyaOrig="360" w14:anchorId="7E77089D">
-          <v:shape id="_x0000_i1047" type="#_x0000_t75" style="width:28.05pt;height:18.7pt" o:ole="">
+          <v:shape id="_x0000_i1046" type="#_x0000_t75" style="width:28.05pt;height:18.7pt" o:ole="">
             <v:imagedata r:id="rId54" o:title=""/>
           </v:shape>
-          <o:OLEObject Type="Embed" ProgID="Equation.DSMT4" ShapeID="_x0000_i1047" DrawAspect="Content" ObjectID="_1732357574" r:id="rId55"/>
+          <o:OLEObject Type="Embed" ProgID="Equation.DSMT4" ShapeID="_x0000_i1046" DrawAspect="Content" ObjectID="_1732362723" r:id="rId55"/>
         </w:object>
       </w:r>
       <w:r>
@@ -14599,7 +14717,13 @@
         <w:t xml:space="preserve">МПа </w:t>
       </w:r>
       <w:r>
-        <w:t>с точностью до 100 Па. В конечном приближении распределение давления по длине заряда представлено на рис. 5.</w:t>
+        <w:t>с точностью до 100 Па. В конечном приближении распределение давления по дл</w:t>
+      </w:r>
+      <w:r>
+        <w:t xml:space="preserve">ине заряда представлено на рисунок </w:t>
+      </w:r>
+      <w:r>
+        <w:t>5.</w:t>
       </w:r>
     </w:p>
     <w:p>
@@ -14608,6 +14732,10 @@
         <w:jc w:val="center"/>
       </w:pPr>
       <w:r>
+        <w:rPr>
+          <w:noProof/>
+          <w:lang w:eastAsia="ru-RU"/>
+        </w:rPr>
         <w:drawing>
           <wp:inline distT="0" distB="0" distL="0" distR="0" wp14:anchorId="118E0A2F" wp14:editId="112956AA">
             <wp:extent cx="5649113" cy="4077269"/>
@@ -14784,13 +14912,7 @@
               <w:rPr>
                 <w:rFonts w:ascii="Cambria Math" w:hAnsi="Cambria Math"/>
               </w:rPr>
-              <m:t>д</m:t>
-            </m:r>
-            <m:r>
-              <w:rPr>
-                <w:rFonts w:ascii="Cambria Math" w:hAnsi="Cambria Math"/>
-              </w:rPr>
-              <m:t xml:space="preserve"> </m:t>
+              <m:t xml:space="preserve">д </m:t>
             </m:r>
             <m:r>
               <w:rPr>
@@ -14896,6 +15018,10 @@
         <w:jc w:val="center"/>
       </w:pPr>
       <w:r>
+        <w:rPr>
+          <w:noProof/>
+          <w:lang w:eastAsia="ru-RU"/>
+        </w:rPr>
         <w:drawing>
           <wp:inline distT="0" distB="0" distL="0" distR="0" wp14:anchorId="2324AE9F" wp14:editId="514BC448">
             <wp:extent cx="5668166" cy="4058216"/>
@@ -15042,10 +15168,10 @@
           <w:position w:val="-12"/>
         </w:rPr>
         <w:object w:dxaOrig="380" w:dyaOrig="380" w14:anchorId="55EE6B0B">
-          <v:shape id="_x0000_i1050" type="#_x0000_t75" style="width:19.65pt;height:19.65pt" o:ole="">
+          <v:shape id="_x0000_i1047" type="#_x0000_t75" style="width:19.65pt;height:19.65pt" o:ole="">
             <v:imagedata r:id="rId59" o:title=""/>
           </v:shape>
-          <o:OLEObject Type="Embed" ProgID="Equation.DSMT4" ShapeID="_x0000_i1050" DrawAspect="Content" ObjectID="_1732357575" r:id="rId60"/>
+          <o:OLEObject Type="Embed" ProgID="Equation.DSMT4" ShapeID="_x0000_i1047" DrawAspect="Content" ObjectID="_1732362724" r:id="rId60"/>
         </w:object>
       </w:r>
       <w:r>
@@ -15064,10 +15190,10 @@
           <w:position w:val="-46"/>
         </w:rPr>
         <w:object w:dxaOrig="6280" w:dyaOrig="1160" w14:anchorId="368D7BD5">
-          <v:shape id="_x0000_i1051" type="#_x0000_t75" style="width:314.2pt;height:57.95pt" o:ole="">
+          <v:shape id="_x0000_i1048" type="#_x0000_t75" style="width:314.2pt;height:57.95pt" o:ole="">
             <v:imagedata r:id="rId61" o:title=""/>
           </v:shape>
-          <o:OLEObject Type="Embed" ProgID="Equation.DSMT4" ShapeID="_x0000_i1051" DrawAspect="Content" ObjectID="_1732357576" r:id="rId62"/>
+          <o:OLEObject Type="Embed" ProgID="Equation.DSMT4" ShapeID="_x0000_i1048" DrawAspect="Content" ObjectID="_1732362725" r:id="rId62"/>
         </w:object>
       </w:r>
     </w:p>
@@ -15080,10 +15206,10 @@
           <w:position w:val="-14"/>
         </w:rPr>
         <w:object w:dxaOrig="560" w:dyaOrig="400" w14:anchorId="6CD4775D">
-          <v:shape id="_x0000_i1052" type="#_x0000_t75" style="width:28.05pt;height:19.65pt" o:ole="">
+          <v:shape id="_x0000_i1049" type="#_x0000_t75" style="width:28.05pt;height:19.65pt" o:ole="">
             <v:imagedata r:id="rId63" o:title=""/>
           </v:shape>
-          <o:OLEObject Type="Embed" ProgID="Equation.DSMT4" ShapeID="_x0000_i1052" DrawAspect="Content" ObjectID="_1732357577" r:id="rId64"/>
+          <o:OLEObject Type="Embed" ProgID="Equation.DSMT4" ShapeID="_x0000_i1049" DrawAspect="Content" ObjectID="_1732362726" r:id="rId64"/>
         </w:object>
       </w:r>
       <w:r>
@@ -15180,12 +15306,7 @@
       </w:r>
       <w:proofErr w:type="gramEnd"/>
       <w:r>
-        <w:t xml:space="preserve"> бронированный прочноскрепленный</w:t>
-      </w:r>
-      <w:bookmarkStart w:id="3" w:name="_GoBack"/>
-      <w:bookmarkEnd w:id="3"/>
-      <w:r>
-        <w:t>)</w:t>
+        <w:t xml:space="preserve"> бронированный прочноскрепленный)</w:t>
       </w:r>
       <w:r>
         <w:t xml:space="preserve"> </w:t>
@@ -15203,10 +15324,10 @@
           <w:position w:val="-50"/>
         </w:rPr>
         <w:object w:dxaOrig="6120" w:dyaOrig="1280" w14:anchorId="07C68441">
-          <v:shape id="_x0000_i1053" type="#_x0000_t75" style="width:306.7pt;height:63.6pt" o:ole="">
+          <v:shape id="_x0000_i1050" type="#_x0000_t75" style="width:306.7pt;height:63.6pt" o:ole="">
             <v:imagedata r:id="rId66" o:title=""/>
           </v:shape>
-          <o:OLEObject Type="Embed" ProgID="Equation.DSMT4" ShapeID="_x0000_i1053" DrawAspect="Content" ObjectID="_1732357578" r:id="rId67"/>
+          <o:OLEObject Type="Embed" ProgID="Equation.DSMT4" ShapeID="_x0000_i1050" DrawAspect="Content" ObjectID="_1732362727" r:id="rId67"/>
         </w:object>
       </w:r>
     </w:p>
@@ -15219,10 +15340,10 @@
           <w:position w:val="-12"/>
         </w:rPr>
         <w:object w:dxaOrig="1120" w:dyaOrig="380" w14:anchorId="65CC6935">
-          <v:shape id="_x0000_i1054" type="#_x0000_t75" style="width:56.1pt;height:19.65pt" o:ole="">
+          <v:shape id="_x0000_i1051" type="#_x0000_t75" style="width:56.1pt;height:19.65pt" o:ole="">
             <v:imagedata r:id="rId68" o:title=""/>
           </v:shape>
-          <o:OLEObject Type="Embed" ProgID="Equation.DSMT4" ShapeID="_x0000_i1054" DrawAspect="Content" ObjectID="_1732357579" r:id="rId69"/>
+          <o:OLEObject Type="Embed" ProgID="Equation.DSMT4" ShapeID="_x0000_i1051" DrawAspect="Content" ObjectID="_1732362728" r:id="rId69"/>
         </w:object>
       </w:r>
       <w:r>
@@ -15240,7 +15361,7 @@
         <w:t>График зависимости давления от толщины горящего свода приведен на рис</w:t>
       </w:r>
       <w:r>
-        <w:t>.</w:t>
+        <w:t>унке</w:t>
       </w:r>
       <w:r>
         <w:t xml:space="preserve"> 7.</w:t>
@@ -15248,11 +15369,8 @@
     </w:p>
     <w:p>
       <w:pPr>
+        <w:keepNext/>
         <w:jc w:val="center"/>
-        <w:rPr>
-          <w:b/>
-          <w:bCs/>
-        </w:rPr>
       </w:pPr>
       <w:r>
         <w:rPr>
@@ -15260,180 +15378,10 @@
           <w:lang w:eastAsia="ru-RU"/>
         </w:rPr>
         <w:drawing>
-          <wp:inline distT="0" distB="0" distL="0" distR="0" wp14:anchorId="3B0CCF01" wp14:editId="756E311A">
-            <wp:extent cx="5022849" cy="3514363"/>
+          <wp:inline distT="0" distB="0" distL="0" distR="0" wp14:anchorId="4F58102E" wp14:editId="00718184">
+            <wp:extent cx="5811061" cy="4172532"/>
             <wp:effectExtent l="0" t="0" r="0" b="0"/>
-            <wp:docPr id="8" name="Рисунок 8"/>
-            <wp:cNvGraphicFramePr>
-              <a:graphicFrameLocks xmlns:a="http://schemas.openxmlformats.org/drawingml/2006/main" noChangeAspect="1"/>
-            </wp:cNvGraphicFramePr>
-            <a:graphic xmlns:a="http://schemas.openxmlformats.org/drawingml/2006/main">
-              <a:graphicData uri="http://schemas.openxmlformats.org/drawingml/2006/picture">
-                <pic:pic xmlns:pic="http://schemas.openxmlformats.org/drawingml/2006/picture">
-                  <pic:nvPicPr>
-                    <pic:cNvPr id="8" name="Рисунок 8"/>
-                    <pic:cNvPicPr/>
-                  </pic:nvPicPr>
-                  <pic:blipFill>
-                    <a:blip r:embed="rId70" cstate="print">
-                      <a:extLst>
-                        <a:ext uri="{28A0092B-C50C-407E-A947-70E740481C1C}">
-                          <a14:useLocalDpi xmlns:a14="http://schemas.microsoft.com/office/drawing/2010/main" val="0"/>
-                        </a:ext>
-                        <a:ext uri="{96DAC541-7B7A-43D3-8B79-37D633B846F1}">
-                          <asvg:svgBlip xmlns:asvg="http://schemas.microsoft.com/office/drawing/2016/SVG/main" xmlns:w16sdtdh="http://schemas.microsoft.com/office/word/2020/wordml/sdtdatahash" xmlns:w16="http://schemas.microsoft.com/office/word/2018/wordml" xmlns:w16cid="http://schemas.microsoft.com/office/word/2016/wordml/cid" xmlns:w16cex="http://schemas.microsoft.com/office/word/2018/wordml/cex" xmlns:w="http://schemas.openxmlformats.org/wordprocessingml/2006/main" xmlns:w10="urn:schemas-microsoft-com:office:word" xmlns:v="urn:schemas-microsoft-com:vml" xmlns:oel="http://schemas.microsoft.com/office/2019/extlst" xmlns:o="urn:schemas-microsoft-com:office:office" xmlns:am3d="http://schemas.microsoft.com/office/drawing/2017/model3d" xmlns:aink="http://schemas.microsoft.com/office/drawing/2016/ink" xmlns:cx8="http://schemas.microsoft.com/office/drawing/2016/5/14/chartex" xmlns:cx7="http://schemas.microsoft.com/office/drawing/2016/5/13/chartex" xmlns:cx6="http://schemas.microsoft.com/office/drawing/2016/5/12/chartex" xmlns:cx5="http://schemas.microsoft.com/office/drawing/2016/5/11/chartex" xmlns:cx4="http://schemas.microsoft.com/office/drawing/2016/5/10/chartex" xmlns:cx3="http://schemas.microsoft.com/office/drawing/2016/5/9/chartex" xmlns:cx2="http://schemas.microsoft.com/office/drawing/2015/10/21/chartex" xmlns:cx1="http://schemas.microsoft.com/office/drawing/2015/9/8/chartex" xmlns="" r:embed="rId78"/>
-                        </a:ext>
-                      </a:extLst>
-                    </a:blip>
-                    <a:stretch>
-                      <a:fillRect/>
-                    </a:stretch>
-                  </pic:blipFill>
-                  <pic:spPr>
-                    <a:xfrm>
-                      <a:off x="0" y="0"/>
-                      <a:ext cx="5022849" cy="3514363"/>
-                    </a:xfrm>
-                    <a:prstGeom prst="rect">
-                      <a:avLst/>
-                    </a:prstGeom>
-                  </pic:spPr>
-                </pic:pic>
-              </a:graphicData>
-            </a:graphic>
-          </wp:inline>
-        </w:drawing>
-      </w:r>
-    </w:p>
-    <w:p>
-      <w:pPr>
-        <w:jc w:val="center"/>
-      </w:pPr>
-      <w:r>
-        <w:t>Рис. 7. Изменение давления в камере от толщины горящего свода</w:t>
-      </w:r>
-    </w:p>
-    <w:p>
-      <w:pPr>
-        <w:jc w:val="center"/>
-      </w:pPr>
-    </w:p>
-    <w:p>
-      <w:r>
-        <w:t>Как видно из рис</w:t>
-      </w:r>
-      <w:r>
-        <w:t xml:space="preserve">. </w:t>
-      </w:r>
-      <w:r>
-        <w:t xml:space="preserve">7, даже при заданной постоянной площади горения в случае расчета по одномерной методике наблюдается отклонение от номинального </w:t>
-      </w:r>
-      <w:r>
-        <w:lastRenderedPageBreak/>
-        <w:t>давления по мере выгорания заряда.</w:t>
-      </w:r>
-      <w:r>
-        <w:t xml:space="preserve"> </w:t>
-      </w:r>
-      <w:r>
-        <w:t>Для построения графика площадь критического сечения подбиралась таким образом, чтобы обеспечить среднее давление в камере, равным номинальному на всем протяжении работы.</w:t>
-      </w:r>
-      <w:r>
-        <w:t xml:space="preserve"> </w:t>
-      </w:r>
-      <w:r>
-        <w:t xml:space="preserve">Скорректированная площадь критического сечения </w:t>
-      </w:r>
-      <w:r>
-        <w:rPr>
-          <w:position w:val="-16"/>
-        </w:rPr>
-        <w:object w:dxaOrig="2380" w:dyaOrig="460" w14:anchorId="6DED0DE9">
-          <v:shape id="_x0000_i1055" type="#_x0000_t75" style="width:118.75pt;height:23.4pt" o:ole="">
-            <v:imagedata r:id="rId79" o:title=""/>
-          </v:shape>
-          <o:OLEObject Type="Embed" ProgID="Equation.DSMT4" ShapeID="_x0000_i1055" DrawAspect="Content" ObjectID="_1732357580" r:id="rId80"/>
-        </w:object>
-      </w:r>
-    </w:p>
-    <w:p>
-      <w:r>
-        <w:t xml:space="preserve">Для справки на рис. 8 приведены значения коэффициента восстановления полного давления </w:t>
-      </w:r>
-      <w:proofErr w:type="spellStart"/>
-      <w:r>
-        <w:t>σ</w:t>
-      </w:r>
-      <w:r>
-        <w:rPr>
-          <w:vertAlign w:val="subscript"/>
-        </w:rPr>
-        <w:t>с</w:t>
-      </w:r>
-      <w:proofErr w:type="spellEnd"/>
-      <w:r>
-        <w:t xml:space="preserve"> и коэффициента </w:t>
-      </w:r>
-      <w:r>
-        <w:rPr>
-          <w:position w:val="-12"/>
-        </w:rPr>
-        <w:object w:dxaOrig="380" w:dyaOrig="380" w14:anchorId="3A3BA6EB">
-          <v:shape id="_x0000_i1056" type="#_x0000_t75" style="width:19.65pt;height:19.65pt" o:ole="">
-            <v:imagedata r:id="rId59" o:title=""/>
-          </v:shape>
-          <o:OLEObject Type="Embed" ProgID="Equation.DSMT4" ShapeID="_x0000_i1056" DrawAspect="Content" ObjectID="_1732357581" r:id="rId81"/>
-        </w:object>
-      </w:r>
-      <w:r>
-        <w:t xml:space="preserve">. Как видно из графика с течением времени за счет снижения скорости в выходном сечении сопла коэффициент </w:t>
-      </w:r>
-      <w:proofErr w:type="spellStart"/>
-      <w:r>
-        <w:t>σ</w:t>
-      </w:r>
-      <w:r>
-        <w:rPr>
-          <w:vertAlign w:val="subscript"/>
-        </w:rPr>
-        <w:t>с</w:t>
-      </w:r>
-      <w:proofErr w:type="spellEnd"/>
-      <w:r>
-        <w:t xml:space="preserve"> растет и приближается к 1. Коэффициент </w:t>
-      </w:r>
-      <w:r>
-        <w:rPr>
-          <w:position w:val="-12"/>
-        </w:rPr>
-        <w:object w:dxaOrig="380" w:dyaOrig="380" w14:anchorId="1D7F6834">
-          <v:shape id="_x0000_i1057" type="#_x0000_t75" style="width:19.65pt;height:19.65pt" o:ole="">
-            <v:imagedata r:id="rId59" o:title=""/>
-          </v:shape>
-          <o:OLEObject Type="Embed" ProgID="Equation.DSMT4" ShapeID="_x0000_i1057" DrawAspect="Content" ObjectID="_1732357582" r:id="rId82"/>
-        </w:object>
-      </w:r>
-      <w:r>
-        <w:t xml:space="preserve"> практически неизменен и приближенно равен 1, что говорит об отсутствии эрозионного горения</w:t>
-      </w:r>
-      <w:r>
-        <w:t>.</w:t>
-      </w:r>
-    </w:p>
-    <w:p>
-      <w:pPr>
-        <w:jc w:val="center"/>
-      </w:pPr>
-      <w:r>
-        <w:rPr>
-          <w:noProof/>
-          <w:lang w:eastAsia="ru-RU"/>
-        </w:rPr>
-        <w:drawing>
-          <wp:inline distT="0" distB="0" distL="0" distR="0" wp14:anchorId="1F5EA730" wp14:editId="0D408FEB">
-            <wp:extent cx="5236234" cy="3338204"/>
-            <wp:effectExtent l="0" t="0" r="2540" b="0"/>
-            <wp:docPr id="10" name="Рисунок 10"/>
+            <wp:docPr id="5" name="Рисунок 5"/>
             <wp:cNvGraphicFramePr>
               <a:graphicFrameLocks xmlns:a="http://schemas.openxmlformats.org/drawingml/2006/main" noChangeAspect="1"/>
             </wp:cNvGraphicFramePr>
@@ -15445,13 +15393,7 @@
                     <pic:cNvPicPr/>
                   </pic:nvPicPr>
                   <pic:blipFill>
-                    <a:blip r:embed="rId83">
-                      <a:extLst>
-                        <a:ext uri="{96DAC541-7B7A-43D3-8B79-37D633B846F1}">
-                          <asvg:svgBlip xmlns:asvg="http://schemas.microsoft.com/office/drawing/2016/SVG/main" xmlns:w16sdtdh="http://schemas.microsoft.com/office/word/2020/wordml/sdtdatahash" xmlns:w16="http://schemas.microsoft.com/office/word/2018/wordml" xmlns:w16cid="http://schemas.microsoft.com/office/word/2016/wordml/cid" xmlns:w16cex="http://schemas.microsoft.com/office/word/2018/wordml/cex" xmlns:w="http://schemas.openxmlformats.org/wordprocessingml/2006/main" xmlns:w10="urn:schemas-microsoft-com:office:word" xmlns:v="urn:schemas-microsoft-com:vml" xmlns:oel="http://schemas.microsoft.com/office/2019/extlst" xmlns:o="urn:schemas-microsoft-com:office:office" xmlns:am3d="http://schemas.microsoft.com/office/drawing/2017/model3d" xmlns:aink="http://schemas.microsoft.com/office/drawing/2016/ink" xmlns:cx8="http://schemas.microsoft.com/office/drawing/2016/5/14/chartex" xmlns:cx7="http://schemas.microsoft.com/office/drawing/2016/5/13/chartex" xmlns:cx6="http://schemas.microsoft.com/office/drawing/2016/5/12/chartex" xmlns:cx5="http://schemas.microsoft.com/office/drawing/2016/5/11/chartex" xmlns:cx4="http://schemas.microsoft.com/office/drawing/2016/5/10/chartex" xmlns:cx3="http://schemas.microsoft.com/office/drawing/2016/5/9/chartex" xmlns:cx2="http://schemas.microsoft.com/office/drawing/2015/10/21/chartex" xmlns:cx1="http://schemas.microsoft.com/office/drawing/2015/9/8/chartex" xmlns="" r:embed="rId84"/>
-                        </a:ext>
-                      </a:extLst>
-                    </a:blip>
+                    <a:blip r:embed="rId70"/>
                     <a:stretch>
                       <a:fillRect/>
                     </a:stretch>
@@ -15459,7 +15401,7 @@
                   <pic:spPr>
                     <a:xfrm>
                       <a:off x="0" y="0"/>
-                      <a:ext cx="5248358" cy="3345933"/>
+                      <a:ext cx="5811061" cy="4172532"/>
                     </a:xfrm>
                     <a:prstGeom prst="rect">
                       <a:avLst/>
@@ -15474,10 +15416,243 @@
     </w:p>
     <w:p>
       <w:pPr>
+        <w:pStyle w:val="ad"/>
         <w:jc w:val="center"/>
-      </w:pPr>
-      <w:r>
-        <w:t xml:space="preserve">Рис. 8. Изменение коэффициентов </w:t>
+        <w:rPr>
+          <w:b/>
+          <w:bCs/>
+          <w:i w:val="0"/>
+          <w:color w:val="000000" w:themeColor="text1"/>
+          <w:sz w:val="28"/>
+          <w:szCs w:val="28"/>
+        </w:rPr>
+      </w:pPr>
+      <w:r>
+        <w:rPr>
+          <w:b/>
+          <w:i w:val="0"/>
+          <w:color w:val="000000" w:themeColor="text1"/>
+          <w:sz w:val="28"/>
+          <w:szCs w:val="28"/>
+        </w:rPr>
+        <w:t xml:space="preserve">Рисунок </w:t>
+      </w:r>
+      <w:r>
+        <w:rPr>
+          <w:b/>
+          <w:i w:val="0"/>
+          <w:color w:val="000000" w:themeColor="text1"/>
+          <w:sz w:val="28"/>
+          <w:szCs w:val="28"/>
+        </w:rPr>
+        <w:fldChar w:fldCharType="begin"/>
+      </w:r>
+      <w:r>
+        <w:rPr>
+          <w:b/>
+          <w:i w:val="0"/>
+          <w:color w:val="000000" w:themeColor="text1"/>
+          <w:sz w:val="28"/>
+          <w:szCs w:val="28"/>
+        </w:rPr>
+        <w:instrText xml:space="preserve"> SEQ Рисунок \* ARABIC </w:instrText>
+      </w:r>
+      <w:r>
+        <w:rPr>
+          <w:b/>
+          <w:i w:val="0"/>
+          <w:color w:val="000000" w:themeColor="text1"/>
+          <w:sz w:val="28"/>
+          <w:szCs w:val="28"/>
+        </w:rPr>
+        <w:fldChar w:fldCharType="separate"/>
+      </w:r>
+      <w:r>
+        <w:rPr>
+          <w:b/>
+          <w:i w:val="0"/>
+          <w:noProof/>
+          <w:color w:val="000000" w:themeColor="text1"/>
+          <w:sz w:val="28"/>
+          <w:szCs w:val="28"/>
+        </w:rPr>
+        <w:t>7</w:t>
+      </w:r>
+      <w:r>
+        <w:rPr>
+          <w:b/>
+          <w:i w:val="0"/>
+          <w:color w:val="000000" w:themeColor="text1"/>
+          <w:sz w:val="28"/>
+          <w:szCs w:val="28"/>
+        </w:rPr>
+        <w:fldChar w:fldCharType="end"/>
+      </w:r>
+      <w:r>
+        <w:rPr>
+          <w:b/>
+          <w:i w:val="0"/>
+          <w:color w:val="000000" w:themeColor="text1"/>
+          <w:sz w:val="28"/>
+          <w:szCs w:val="28"/>
+        </w:rPr>
+        <w:t>.</w:t>
+      </w:r>
+      <w:r>
+        <w:rPr>
+          <w:i w:val="0"/>
+          <w:color w:val="000000" w:themeColor="text1"/>
+          <w:sz w:val="28"/>
+          <w:szCs w:val="28"/>
+        </w:rPr>
+        <w:t xml:space="preserve"> Изменение давления в камере от толщины горящего сво</w:t>
+      </w:r>
+      <w:r>
+        <w:rPr>
+          <w:i w:val="0"/>
+          <w:color w:val="000000" w:themeColor="text1"/>
+          <w:sz w:val="28"/>
+          <w:szCs w:val="28"/>
+        </w:rPr>
+        <w:t>д</w:t>
+      </w:r>
+      <w:r>
+        <w:rPr>
+          <w:i w:val="0"/>
+          <w:color w:val="000000" w:themeColor="text1"/>
+          <w:sz w:val="28"/>
+          <w:szCs w:val="28"/>
+        </w:rPr>
+        <w:t>а</w:t>
+      </w:r>
+    </w:p>
+    <w:p>
+      <w:pPr>
+        <w:jc w:val="center"/>
+      </w:pPr>
+    </w:p>
+    <w:p>
+      <w:pPr>
+        <w:ind w:firstLine="708"/>
+        <w:rPr>
+          <w:i/>
+        </w:rPr>
+      </w:pPr>
+      <w:r>
+        <w:t>Как видно из рис</w:t>
+      </w:r>
+      <w:r>
+        <w:t>унка</w:t>
+      </w:r>
+      <w:r>
+        <w:t xml:space="preserve"> </w:t>
+      </w:r>
+      <w:r>
+        <w:t>7, даже при заданной постоянной площади горения в случае расчета по одномерной методике наблюдается отклонение от номинального давления по мере выгорания заряда.</w:t>
+      </w:r>
+      <w:r>
+        <w:t xml:space="preserve"> </w:t>
+      </w:r>
+      <w:r>
+        <w:t>Для построения графика площадь критического сечения подбиралась таким образом, чтобы обеспечить среднее давление в камере, равным номинальному на всем протяжении работы.</w:t>
+      </w:r>
+      <w:r>
+        <w:t xml:space="preserve"> </w:t>
+      </w:r>
+      <w:r>
+        <w:t xml:space="preserve">Скорректированная площадь критического сечения </w:t>
+      </w:r>
+      <m:oMath>
+        <m:sSub>
+          <m:sSubPr>
+            <m:ctrlPr>
+              <w:rPr>
+                <w:rFonts w:ascii="Cambria Math" w:hAnsi="Cambria Math"/>
+                <w:i/>
+              </w:rPr>
+            </m:ctrlPr>
+          </m:sSubPr>
+          <m:e>
+            <m:r>
+              <w:rPr>
+                <w:rFonts w:ascii="Cambria Math" w:hAnsi="Cambria Math"/>
+              </w:rPr>
+              <m:t>F</m:t>
+            </m:r>
+          </m:e>
+          <m:sub>
+            <m:r>
+              <w:rPr>
+                <w:rFonts w:ascii="Cambria Math" w:hAnsi="Cambria Math"/>
+              </w:rPr>
+              <m:t>кр</m:t>
+            </m:r>
+          </m:sub>
+        </m:sSub>
+        <m:r>
+          <w:rPr>
+            <w:rFonts w:ascii="Cambria Math" w:hAnsi="Cambria Math"/>
+          </w:rPr>
+          <m:t>= 6,57⋅ </m:t>
+        </m:r>
+        <m:sSup>
+          <m:sSupPr>
+            <m:ctrlPr>
+              <w:rPr>
+                <w:rFonts w:ascii="Cambria Math" w:hAnsi="Cambria Math"/>
+                <w:i/>
+                <w:lang w:val="en-US"/>
+              </w:rPr>
+            </m:ctrlPr>
+          </m:sSupPr>
+          <m:e>
+            <m:r>
+              <w:rPr>
+                <w:rFonts w:ascii="Cambria Math" w:hAnsi="Cambria Math"/>
+                <w:lang w:val="en-US"/>
+              </w:rPr>
+              <m:t>10</m:t>
+            </m:r>
+            <m:ctrlPr>
+              <w:rPr>
+                <w:rFonts w:ascii="Cambria Math" w:hAnsi="Cambria Math"/>
+                <w:i/>
+              </w:rPr>
+            </m:ctrlPr>
+          </m:e>
+          <m:sup>
+            <m:r>
+              <w:rPr>
+                <w:rFonts w:ascii="Cambria Math" w:hAnsi="Cambria Math"/>
+                <w:lang w:val="en-US"/>
+              </w:rPr>
+              <m:t>-4</m:t>
+            </m:r>
+          </m:sup>
+        </m:sSup>
+        <m:r>
+          <w:rPr>
+            <w:rFonts w:ascii="Cambria Math" w:hAnsi="Cambria Math"/>
+          </w:rPr>
+          <m:t xml:space="preserve"> м</m:t>
+        </m:r>
+      </m:oMath>
+      <w:r>
+        <w:rPr>
+          <w:rFonts w:eastAsiaTheme="minorEastAsia"/>
+        </w:rPr>
+        <w:t>.</w:t>
+      </w:r>
+    </w:p>
+    <w:p>
+      <w:pPr>
+        <w:ind w:firstLine="708"/>
+      </w:pPr>
+      <w:r>
+        <w:t xml:space="preserve">Для справки на рисунке </w:t>
+      </w:r>
+      <w:r>
+        <w:t xml:space="preserve">8 приведены значения коэффициента восстановления полного давления </w:t>
       </w:r>
       <w:proofErr w:type="spellStart"/>
       <w:r>
@@ -15491,161 +15666,439 @@
       </w:r>
       <w:proofErr w:type="spellEnd"/>
       <w:r>
+        <w:t xml:space="preserve"> и коэффициента </w:t>
+      </w:r>
+      <w:r>
+        <w:rPr>
+          <w:position w:val="-12"/>
+        </w:rPr>
+        <w:object w:dxaOrig="380" w:dyaOrig="380" w14:anchorId="3A3BA6EB">
+          <v:shape id="_x0000_i1052" type="#_x0000_t75" style="width:19.65pt;height:19.65pt" o:ole="">
+            <v:imagedata r:id="rId59" o:title=""/>
+          </v:shape>
+          <o:OLEObject Type="Embed" ProgID="Equation.DSMT4" ShapeID="_x0000_i1052" DrawAspect="Content" ObjectID="_1732362729" r:id="rId71"/>
+        </w:object>
+      </w:r>
+      <w:r>
+        <w:t xml:space="preserve">. Как видно из графика с течением времени за счет снижения скорости в выходном сечении сопла коэффициент </w:t>
+      </w:r>
+      <w:proofErr w:type="spellStart"/>
+      <w:r>
+        <w:t>σ</w:t>
+      </w:r>
+      <w:r>
+        <w:rPr>
+          <w:vertAlign w:val="subscript"/>
+        </w:rPr>
+        <w:t>с</w:t>
+      </w:r>
+      <w:proofErr w:type="spellEnd"/>
+      <w:r>
+        <w:t xml:space="preserve"> растет и приближается к 1. Коэффициент </w:t>
+      </w:r>
+      <w:r>
+        <w:rPr>
+          <w:position w:val="-12"/>
+        </w:rPr>
+        <w:object w:dxaOrig="380" w:dyaOrig="380" w14:anchorId="1D7F6834">
+          <v:shape id="_x0000_i1053" type="#_x0000_t75" style="width:19.65pt;height:19.65pt" o:ole="">
+            <v:imagedata r:id="rId59" o:title=""/>
+          </v:shape>
+          <o:OLEObject Type="Embed" ProgID="Equation.DSMT4" ShapeID="_x0000_i1053" DrawAspect="Content" ObjectID="_1732362730" r:id="rId72"/>
+        </w:object>
+      </w:r>
+      <w:r>
+        <w:t xml:space="preserve"> практически неизменен и приближенно равен 1, что говорит об отсутствии эрозионного горения</w:t>
+      </w:r>
+      <w:r>
+        <w:t>.</w:t>
+      </w:r>
+    </w:p>
+    <w:p>
+      <w:pPr>
+        <w:keepNext/>
+        <w:jc w:val="center"/>
+      </w:pPr>
+      <w:r>
+        <w:rPr>
+          <w:noProof/>
+          <w:lang w:eastAsia="ru-RU"/>
+        </w:rPr>
+        <w:drawing>
+          <wp:inline distT="0" distB="0" distL="0" distR="0" wp14:anchorId="78F24B68" wp14:editId="4446B1C1">
+            <wp:extent cx="5939790" cy="3758565"/>
+            <wp:effectExtent l="0" t="0" r="3810" b="0"/>
+            <wp:docPr id="7" name="Рисунок 7"/>
+            <wp:cNvGraphicFramePr>
+              <a:graphicFrameLocks xmlns:a="http://schemas.openxmlformats.org/drawingml/2006/main" noChangeAspect="1"/>
+            </wp:cNvGraphicFramePr>
+            <a:graphic xmlns:a="http://schemas.openxmlformats.org/drawingml/2006/main">
+              <a:graphicData uri="http://schemas.openxmlformats.org/drawingml/2006/picture">
+                <pic:pic xmlns:pic="http://schemas.openxmlformats.org/drawingml/2006/picture">
+                  <pic:nvPicPr>
+                    <pic:cNvPr id="1" name=""/>
+                    <pic:cNvPicPr/>
+                  </pic:nvPicPr>
+                  <pic:blipFill>
+                    <a:blip r:embed="rId73"/>
+                    <a:stretch>
+                      <a:fillRect/>
+                    </a:stretch>
+                  </pic:blipFill>
+                  <pic:spPr>
+                    <a:xfrm>
+                      <a:off x="0" y="0"/>
+                      <a:ext cx="5939790" cy="3758565"/>
+                    </a:xfrm>
+                    <a:prstGeom prst="rect">
+                      <a:avLst/>
+                    </a:prstGeom>
+                  </pic:spPr>
+                </pic:pic>
+              </a:graphicData>
+            </a:graphic>
+          </wp:inline>
+        </w:drawing>
+      </w:r>
+    </w:p>
+    <w:p>
+      <w:pPr>
+        <w:pStyle w:val="ad"/>
+        <w:jc w:val="center"/>
+        <w:rPr>
+          <w:i w:val="0"/>
+          <w:color w:val="000000" w:themeColor="text1"/>
+          <w:sz w:val="28"/>
+          <w:szCs w:val="28"/>
+        </w:rPr>
+      </w:pPr>
+      <w:r>
+        <w:rPr>
+          <w:b/>
+          <w:i w:val="0"/>
+          <w:color w:val="000000" w:themeColor="text1"/>
+          <w:sz w:val="28"/>
+          <w:szCs w:val="28"/>
+        </w:rPr>
+        <w:t xml:space="preserve">Рисунок </w:t>
+      </w:r>
+      <w:r>
+        <w:rPr>
+          <w:b/>
+          <w:i w:val="0"/>
+          <w:color w:val="000000" w:themeColor="text1"/>
+          <w:sz w:val="28"/>
+          <w:szCs w:val="28"/>
+        </w:rPr>
+        <w:fldChar w:fldCharType="begin"/>
+      </w:r>
+      <w:r>
+        <w:rPr>
+          <w:b/>
+          <w:i w:val="0"/>
+          <w:color w:val="000000" w:themeColor="text1"/>
+          <w:sz w:val="28"/>
+          <w:szCs w:val="28"/>
+        </w:rPr>
+        <w:instrText xml:space="preserve"> SEQ Рисунок \* ARABIC </w:instrText>
+      </w:r>
+      <w:r>
+        <w:rPr>
+          <w:b/>
+          <w:i w:val="0"/>
+          <w:color w:val="000000" w:themeColor="text1"/>
+          <w:sz w:val="28"/>
+          <w:szCs w:val="28"/>
+        </w:rPr>
+        <w:fldChar w:fldCharType="separate"/>
+      </w:r>
+      <w:r>
+        <w:rPr>
+          <w:b/>
+          <w:i w:val="0"/>
+          <w:noProof/>
+          <w:color w:val="000000" w:themeColor="text1"/>
+          <w:sz w:val="28"/>
+          <w:szCs w:val="28"/>
+        </w:rPr>
+        <w:t>8</w:t>
+      </w:r>
+      <w:r>
+        <w:rPr>
+          <w:b/>
+          <w:i w:val="0"/>
+          <w:color w:val="000000" w:themeColor="text1"/>
+          <w:sz w:val="28"/>
+          <w:szCs w:val="28"/>
+        </w:rPr>
+        <w:fldChar w:fldCharType="end"/>
+      </w:r>
+      <w:r>
+        <w:rPr>
+          <w:b/>
+          <w:i w:val="0"/>
+          <w:color w:val="000000" w:themeColor="text1"/>
+          <w:sz w:val="28"/>
+          <w:szCs w:val="28"/>
+        </w:rPr>
+        <w:t>.</w:t>
+      </w:r>
+      <w:r>
+        <w:rPr>
+          <w:i w:val="0"/>
+          <w:color w:val="000000" w:themeColor="text1"/>
+          <w:sz w:val="28"/>
+          <w:szCs w:val="28"/>
+        </w:rPr>
+        <w:t xml:space="preserve"> </w:t>
+      </w:r>
+      <w:r>
+        <w:rPr>
+          <w:i w:val="0"/>
+          <w:color w:val="000000" w:themeColor="text1"/>
+          <w:sz w:val="28"/>
+          <w:szCs w:val="28"/>
+        </w:rPr>
+        <w:t xml:space="preserve">Изменение коэффициентов </w:t>
+      </w:r>
+      <w:proofErr w:type="spellStart"/>
+      <w:r>
+        <w:rPr>
+          <w:i w:val="0"/>
+          <w:color w:val="000000" w:themeColor="text1"/>
+          <w:sz w:val="28"/>
+          <w:szCs w:val="28"/>
+        </w:rPr>
+        <w:t>σ</w:t>
+      </w:r>
+      <w:r>
+        <w:rPr>
+          <w:i w:val="0"/>
+          <w:color w:val="000000" w:themeColor="text1"/>
+          <w:sz w:val="28"/>
+          <w:szCs w:val="28"/>
+          <w:vertAlign w:val="subscript"/>
+        </w:rPr>
+        <w:t>с</w:t>
+      </w:r>
+      <w:proofErr w:type="spellEnd"/>
+      <w:r>
+        <w:rPr>
+          <w:i w:val="0"/>
+          <w:color w:val="000000" w:themeColor="text1"/>
+          <w:sz w:val="28"/>
+          <w:szCs w:val="28"/>
+        </w:rPr>
         <w:t xml:space="preserve"> и </w:t>
       </w:r>
       <w:r>
         <w:rPr>
+          <w:i w:val="0"/>
+          <w:color w:val="000000" w:themeColor="text1"/>
           <w:position w:val="-12"/>
-        </w:rPr>
-        <w:object w:dxaOrig="380" w:dyaOrig="380" w14:anchorId="3BCD5CC5">
+          <w:sz w:val="28"/>
+          <w:szCs w:val="28"/>
+        </w:rPr>
+        <w:object w:dxaOrig="380" w:dyaOrig="380" w14:anchorId="035FF062">
+          <v:shape id="_x0000_i1054" type="#_x0000_t75" style="width:19.65pt;height:19.65pt" o:ole="">
+            <v:imagedata r:id="rId59" o:title=""/>
+          </v:shape>
+          <o:OLEObject Type="Embed" ProgID="Equation.DSMT4" ShapeID="_x0000_i1054" DrawAspect="Content" ObjectID="_1732362731" r:id="rId74"/>
+        </w:object>
+      </w:r>
+    </w:p>
+    <w:p>
+      <w:pPr>
+        <w:pStyle w:val="1"/>
+        <w:ind w:left="432"/>
+      </w:pPr>
+      <w:bookmarkStart w:id="5" w:name="_Toc121748925"/>
+      <w:r>
+        <w:lastRenderedPageBreak/>
+        <w:t>Заключение</w:t>
+      </w:r>
+      <w:bookmarkEnd w:id="5"/>
+    </w:p>
+    <w:p>
+      <w:pPr>
+        <w:ind w:firstLine="432"/>
+      </w:pPr>
+      <w:r>
+        <w:t xml:space="preserve">Таким образом, были проведены расчеты основных параметров потока, используя модель одномерного течения. Построено распределение безразмерной скорости потока по длине заряда (рис. 3). Выявлено, что безразмерная скорость потока увеличивается по длине заряда и уменьшается по мере выгорания топлива. При этом скорость потока оказалась меньше порогового значения </w:t>
+      </w:r>
+      <w:r>
+        <w:rPr>
+          <w:position w:val="-16"/>
+        </w:rPr>
+        <w:object w:dxaOrig="1180" w:dyaOrig="420" w14:anchorId="506CCF27">
+          <v:shape id="_x0000_i1055" type="#_x0000_t75" style="width:59.85pt;height:20.55pt" o:ole="">
+            <v:imagedata r:id="rId35" o:title=""/>
+          </v:shape>
+          <o:OLEObject Type="Embed" ProgID="Equation.DSMT4" ShapeID="_x0000_i1055" DrawAspect="Content" ObjectID="_1732362732" r:id="rId75"/>
+        </w:object>
+      </w:r>
+      <w:r>
+        <w:t>, т.е. эрозионное горение отсутствует.</w:t>
+      </w:r>
+    </w:p>
+    <w:p>
+      <w:pPr>
+        <w:ind w:firstLine="432"/>
+      </w:pPr>
+      <w:r>
+        <w:t>Произведено уточнение давления у переднего днища, выполнен повторный расчет ра</w:t>
+      </w:r>
+      <w:bookmarkStart w:id="6" w:name="_GoBack"/>
+      <w:bookmarkEnd w:id="6"/>
+      <w:r>
+        <w:t xml:space="preserve">спределения давления (рис. 5) и скорости потока. Определено максимальное давление, действующее на переднее днище </w:t>
+      </w:r>
+      <w:r>
+        <w:t xml:space="preserve"> </w:t>
+      </w:r>
+      <m:oMath>
+        <m:sSub>
+          <m:sSubPr>
+            <m:ctrlPr>
+              <w:rPr>
+                <w:rFonts w:ascii="Cambria Math" w:hAnsi="Cambria Math"/>
+                <w:i/>
+              </w:rPr>
+            </m:ctrlPr>
+          </m:sSubPr>
+          <m:e>
+            <m:r>
+              <w:rPr>
+                <w:rFonts w:ascii="Cambria Math" w:hAnsi="Cambria Math"/>
+              </w:rPr>
+              <m:t>p</m:t>
+            </m:r>
+          </m:e>
+          <m:sub>
+            <m:r>
+              <w:rPr>
+                <w:rFonts w:ascii="Cambria Math" w:hAnsi="Cambria Math"/>
+              </w:rPr>
+              <m:t>д</m:t>
+            </m:r>
+            <m:r>
+              <w:rPr>
+                <w:rFonts w:ascii="Cambria Math" w:hAnsi="Cambria Math"/>
+              </w:rPr>
+              <m:t xml:space="preserve"> </m:t>
+            </m:r>
+            <m:r>
+              <w:rPr>
+                <w:rFonts w:ascii="Cambria Math" w:hAnsi="Cambria Math"/>
+                <w:lang w:val="en-US"/>
+              </w:rPr>
+              <m:t>max</m:t>
+            </m:r>
+          </m:sub>
+        </m:sSub>
+        <m:r>
+          <w:rPr>
+            <w:rFonts w:ascii="Cambria Math" w:hAnsi="Cambria Math"/>
+          </w:rPr>
+          <m:t>=19,87</m:t>
+        </m:r>
+      </m:oMath>
+      <w:r>
+        <w:rPr>
+          <w:rFonts w:eastAsiaTheme="minorEastAsia"/>
+        </w:rPr>
+        <w:t xml:space="preserve"> </w:t>
+      </w:r>
+      <w:r>
+        <w:t>МПа. Найдено распределение плотности потока по длине заряда (рис. 6).</w:t>
+      </w:r>
+    </w:p>
+    <w:p>
+      <w:pPr>
+        <w:ind w:firstLine="432"/>
+      </w:pPr>
+      <w:r>
+        <w:t xml:space="preserve">Найдена зависимость давления в камере от относительной толщины горящего свода (рис. 7). Выявлено, что в случае расчета по одномерной методике наблюдается отклонение от номинального давления по мере выгорания заряда. Построены зависимости коэффициентов </w:t>
+      </w:r>
+      <w:proofErr w:type="spellStart"/>
+      <w:r>
+        <w:t>σ</w:t>
+      </w:r>
+      <w:r>
+        <w:rPr>
+          <w:vertAlign w:val="subscript"/>
+        </w:rPr>
+        <w:t>с</w:t>
+      </w:r>
+      <w:proofErr w:type="spellEnd"/>
+      <w:r>
+        <w:t xml:space="preserve"> и </w:t>
+      </w:r>
+      <w:r>
+        <w:rPr>
+          <w:position w:val="-12"/>
+        </w:rPr>
+        <w:object w:dxaOrig="380" w:dyaOrig="380" w14:anchorId="21C4B811">
+          <v:shape id="_x0000_i1057" type="#_x0000_t75" style="width:19.65pt;height:19.65pt" o:ole="">
+            <v:imagedata r:id="rId59" o:title=""/>
+          </v:shape>
+          <o:OLEObject Type="Embed" ProgID="Equation.DSMT4" ShapeID="_x0000_i1057" DrawAspect="Content" ObjectID="_1732362733" r:id="rId76"/>
+        </w:object>
+      </w:r>
+      <w:r>
+        <w:t xml:space="preserve"> от толщины горящего свода (рис. 8). Согласно рис. 8, коэффициент </w:t>
+      </w:r>
+      <w:r>
+        <w:rPr>
+          <w:position w:val="-12"/>
+        </w:rPr>
+        <w:object w:dxaOrig="380" w:dyaOrig="380" w14:anchorId="12D61ED9">
           <v:shape id="_x0000_i1058" type="#_x0000_t75" style="width:19.65pt;height:19.65pt" o:ole="">
             <v:imagedata r:id="rId59" o:title=""/>
           </v:shape>
-          <o:OLEObject Type="Embed" ProgID="Equation.DSMT4" ShapeID="_x0000_i1058" DrawAspect="Content" ObjectID="_1732357583" r:id="rId85"/>
+          <o:OLEObject Type="Embed" ProgID="Equation.DSMT4" ShapeID="_x0000_i1058" DrawAspect="Content" ObjectID="_1732362734" r:id="rId77"/>
         </w:object>
       </w:r>
-    </w:p>
-    <w:p>
-      <w:pPr>
-        <w:jc w:val="center"/>
-      </w:pPr>
+      <w:r>
+        <w:t xml:space="preserve"> приближенно равен 1, что говорит об отсутствии эрозионного горения, а коэффициент восстановления полного давления </w:t>
+      </w:r>
+      <w:proofErr w:type="spellStart"/>
+      <w:r>
+        <w:t>σ</w:t>
+      </w:r>
+      <w:r>
+        <w:rPr>
+          <w:vertAlign w:val="subscript"/>
+        </w:rPr>
+        <w:t>с</w:t>
+      </w:r>
+      <w:proofErr w:type="spellEnd"/>
+      <w:r>
+        <w:t xml:space="preserve"> растет и стремится к 1 а счет снижения скорости в выходном сечении сопла.</w:t>
+      </w:r>
+    </w:p>
+    <w:p>
+      <w:pPr>
+        <w:spacing w:after="160" w:line="259" w:lineRule="auto"/>
+        <w:jc w:val="left"/>
+      </w:pPr>
+      <w:r>
+        <w:br w:type="page"/>
+      </w:r>
     </w:p>
     <w:p>
       <w:pPr>
         <w:pStyle w:val="1"/>
         <w:ind w:left="432"/>
       </w:pPr>
-      <w:r>
-        <w:t>Заключение</w:t>
-      </w:r>
-    </w:p>
-    <w:p/>
-    <w:p>
-      <w:r>
-        <w:t xml:space="preserve">Таким образом, были проведены расчеты основных параметров потока, используя модель одномерного течения. Построено распределение безразмерной скорости потока по длине заряда (рис. 3). Выявлено, что безразмерная скорость потока увеличивается по длине заряда и уменьшается </w:t>
-      </w:r>
-      <w:r>
-        <w:lastRenderedPageBreak/>
-        <w:t xml:space="preserve">по мере выгорания топлива. При этом скорость потока оказалась меньше порогового значения </w:t>
-      </w:r>
-      <w:r>
-        <w:rPr>
-          <w:position w:val="-16"/>
-        </w:rPr>
-        <w:object w:dxaOrig="1180" w:dyaOrig="420" w14:anchorId="506CCF27">
-          <v:shape id="_x0000_i1059" type="#_x0000_t75" style="width:59.85pt;height:20.55pt" o:ole="">
-            <v:imagedata r:id="rId35" o:title=""/>
-          </v:shape>
-          <o:OLEObject Type="Embed" ProgID="Equation.DSMT4" ShapeID="_x0000_i1059" DrawAspect="Content" ObjectID="_1732357584" r:id="rId86"/>
-        </w:object>
-      </w:r>
-      <w:r>
-        <w:t>, т.е. эрозионное горение отсутствует.</w:t>
-      </w:r>
-    </w:p>
-    <w:p>
-      <w:r>
-        <w:t xml:space="preserve">Произведено уточнение давления у переднего днища, выполнен повторный расчет распределения давления (рис. 5) и скорости потока. Определено максимальное давление, действующее на переднее днище </w:t>
-      </w:r>
-      <w:r>
-        <w:rPr>
-          <w:position w:val="-14"/>
-        </w:rPr>
-        <w:object w:dxaOrig="1560" w:dyaOrig="400" w14:anchorId="7953DFFC">
-          <v:shape id="_x0000_i1060" type="#_x0000_t75" style="width:77.6pt;height:19.65pt" o:ole="">
-            <v:imagedata r:id="rId87" o:title=""/>
-          </v:shape>
-          <o:OLEObject Type="Embed" ProgID="Equation.DSMT4" ShapeID="_x0000_i1060" DrawAspect="Content" ObjectID="_1732357585" r:id="rId88"/>
-        </w:object>
-      </w:r>
-      <w:r>
-        <w:t xml:space="preserve"> </w:t>
-      </w:r>
-      <w:r>
-        <w:t>МПа. Найдено распределение плотности потока по длине заряда (рис. 6).</w:t>
-      </w:r>
-    </w:p>
-    <w:p>
-      <w:r>
-        <w:t xml:space="preserve">Найдена зависимость давления в камере от относительной толщины горящего свода (рис. 7). Выявлено, что в случае расчета по одномерной методике наблюдается отклонение от номинального давления по мере выгорания заряда. Построены зависимости коэффициентов </w:t>
-      </w:r>
-      <w:proofErr w:type="spellStart"/>
-      <w:r>
-        <w:t>σ</w:t>
-      </w:r>
-      <w:r>
-        <w:rPr>
-          <w:vertAlign w:val="subscript"/>
-        </w:rPr>
-        <w:t>с</w:t>
-      </w:r>
-      <w:proofErr w:type="spellEnd"/>
-      <w:r>
-        <w:t xml:space="preserve"> и </w:t>
-      </w:r>
-      <w:r>
-        <w:rPr>
-          <w:position w:val="-12"/>
-        </w:rPr>
-        <w:object w:dxaOrig="380" w:dyaOrig="380" w14:anchorId="21C4B811">
-          <v:shape id="_x0000_i1061" type="#_x0000_t75" style="width:19.65pt;height:19.65pt" o:ole="">
-            <v:imagedata r:id="rId59" o:title=""/>
-          </v:shape>
-          <o:OLEObject Type="Embed" ProgID="Equation.DSMT4" ShapeID="_x0000_i1061" DrawAspect="Content" ObjectID="_1732357586" r:id="rId89"/>
-        </w:object>
-      </w:r>
-      <w:r>
-        <w:t xml:space="preserve"> от толщины горящего свода (рис. 8). Согласно рис. 8, коэффициент </w:t>
-      </w:r>
-      <w:r>
-        <w:rPr>
-          <w:position w:val="-12"/>
-        </w:rPr>
-        <w:object w:dxaOrig="380" w:dyaOrig="380" w14:anchorId="12D61ED9">
-          <v:shape id="_x0000_i1062" type="#_x0000_t75" style="width:19.65pt;height:19.65pt" o:ole="">
-            <v:imagedata r:id="rId59" o:title=""/>
-          </v:shape>
-          <o:OLEObject Type="Embed" ProgID="Equation.DSMT4" ShapeID="_x0000_i1062" DrawAspect="Content" ObjectID="_1732357587" r:id="rId90"/>
-        </w:object>
-      </w:r>
-      <w:r>
-        <w:t xml:space="preserve"> приближенно равен 1, что говорит об отсутствии эрозионного горения, а коэффициент восстановления полного давления </w:t>
-      </w:r>
-      <w:proofErr w:type="spellStart"/>
-      <w:r>
-        <w:t>σ</w:t>
-      </w:r>
-      <w:r>
-        <w:rPr>
-          <w:vertAlign w:val="subscript"/>
-        </w:rPr>
-        <w:t>с</w:t>
-      </w:r>
-      <w:proofErr w:type="spellEnd"/>
-      <w:r>
-        <w:t xml:space="preserve"> растет и стремится к 1 а счет снижения скорости в выходном сечении сопла.</w:t>
-      </w:r>
-    </w:p>
-    <w:p>
-      <w:pPr>
-        <w:spacing w:after="160" w:line="259" w:lineRule="auto"/>
-        <w:jc w:val="left"/>
-      </w:pPr>
-      <w:r>
-        <w:br w:type="page"/>
-      </w:r>
-    </w:p>
-    <w:p>
-      <w:pPr>
-        <w:pStyle w:val="1"/>
-        <w:ind w:left="432"/>
-      </w:pPr>
-      <w:bookmarkStart w:id="4" w:name="_Toc103869815"/>
+      <w:bookmarkStart w:id="7" w:name="_Toc103869815"/>
+      <w:bookmarkStart w:id="8" w:name="_Toc121748926"/>
       <w:r>
         <w:lastRenderedPageBreak/>
         <w:t>Список использованной литературы</w:t>
       </w:r>
-      <w:bookmarkEnd w:id="4"/>
+      <w:bookmarkEnd w:id="7"/>
+      <w:bookmarkEnd w:id="8"/>
     </w:p>
     <w:p/>
     <w:p>
@@ -15666,7 +16119,7 @@
     </w:p>
     <w:p/>
     <w:sectPr>
-      <w:footerReference w:type="default" r:id="rId91"/>
+      <w:footerReference w:type="default" r:id="rId78"/>
       <w:pgSz w:w="11906" w:h="16838" w:code="9"/>
       <w:pgMar w:top="1134" w:right="851" w:bottom="1134" w:left="1701" w:header="709" w:footer="709" w:gutter="0"/>
       <w:cols w:space="708"/>
@@ -15712,6 +16165,7 @@
         <w:docPartUnique/>
       </w:docPartObj>
     </w:sdtPr>
+    <w:sdtEndPr/>
     <w:sdtContent>
       <w:p>
         <w:pPr>
@@ -15731,7 +16185,7 @@
           <w:rPr>
             <w:noProof/>
           </w:rPr>
-          <w:t>17</w:t>
+          <w:t>18</w:t>
         </w:r>
         <w:r>
           <w:fldChar w:fldCharType="end"/>
@@ -17990,6 +18444,9 @@
   </w:compat>
   <w:rsids>
     <w:rsidRoot w:val="009D07DE"/>
+    <w:rsid w:val="00363C61"/>
+    <w:rsid w:val="0048051F"/>
+    <w:rsid w:val="0067187A"/>
     <w:rsid w:val="009D07DE"/>
   </w:rsids>
   <m:mathPr>
@@ -18439,7 +18896,7 @@
     <w:basedOn w:val="a0"/>
     <w:uiPriority w:val="99"/>
     <w:semiHidden/>
-    <w:rsid w:val="009D07DE"/>
+    <w:rsid w:val="0048051F"/>
     <w:rPr>
       <w:color w:val="808080"/>
     </w:rPr>
@@ -18720,7 +19177,7 @@
 </file>
 
 <file path=customXml/itemProps1.xml><?xml version="1.0" encoding="utf-8"?>
-<ds:datastoreItem xmlns:ds="http://schemas.openxmlformats.org/officeDocument/2006/customXml" ds:itemID="{629C9645-2B93-4B22-87B2-EBCE5375598B}">
+<ds:datastoreItem xmlns:ds="http://schemas.openxmlformats.org/officeDocument/2006/customXml" ds:itemID="{CCBFF6A3-49F0-4487-97A3-1F4096D71065}">
   <ds:schemaRefs>
     <ds:schemaRef ds:uri="http://schemas.openxmlformats.org/officeDocument/2006/bibliography"/>
   </ds:schemaRefs>

</xml_diff>